<commit_message>
✨ feat: update finish report document add the space
</commit_message>
<xml_diff>
--- a/finish/项目结题报告.docx
+++ b/finish/项目结题报告.docx
@@ -846,8 +846,6 @@
           <w:lang w:eastAsia="zh-CN"/>
         </w:rPr>
       </w:pPr>
-      <w:bookmarkStart w:id="0" w:name="_GoBack"/>
-      <w:bookmarkEnd w:id="0"/>
     </w:p>
     <w:p>
       <w:pPr>
@@ -2344,6 +2342,7 @@
               <w:pageBreakBefore w:val="0"/>
               <w:widowControl w:val="0"/>
               <w:numPr>
+                <w:ilvl w:val="0"/>
                 <w:numId w:val="0"/>
               </w:numPr>
               <w:kinsoku/>
@@ -2401,6 +2400,7 @@
               <w:pageBreakBefore w:val="0"/>
               <w:widowControl w:val="0"/>
               <w:numPr>
+                <w:ilvl w:val="0"/>
                 <w:numId w:val="0"/>
               </w:numPr>
               <w:kinsoku/>
@@ -2435,6 +2435,7 @@
               <w:pageBreakBefore w:val="0"/>
               <w:widowControl w:val="0"/>
               <w:numPr>
+                <w:ilvl w:val="0"/>
                 <w:numId w:val="0"/>
               </w:numPr>
               <w:kinsoku/>
@@ -2469,6 +2470,7 @@
               <w:pageBreakBefore w:val="0"/>
               <w:widowControl w:val="0"/>
               <w:numPr>
+                <w:ilvl w:val="0"/>
                 <w:numId w:val="0"/>
               </w:numPr>
               <w:kinsoku/>
@@ -2503,6 +2505,7 @@
               <w:pageBreakBefore w:val="0"/>
               <w:widowControl w:val="0"/>
               <w:numPr>
+                <w:ilvl w:val="0"/>
                 <w:numId w:val="0"/>
               </w:numPr>
               <w:kinsoku/>
@@ -3948,6 +3951,7 @@
               <w:pageBreakBefore w:val="0"/>
               <w:widowControl w:val="0"/>
               <w:numPr>
+                <w:ilvl w:val="0"/>
                 <w:numId w:val="0"/>
               </w:numPr>
               <w:kinsoku/>
@@ -3987,6 +3991,7 @@
               <w:pageBreakBefore w:val="0"/>
               <w:widowControl w:val="0"/>
               <w:numPr>
+                <w:ilvl w:val="0"/>
                 <w:numId w:val="0"/>
               </w:numPr>
               <w:kinsoku/>
@@ -4019,6 +4024,7 @@
               <w:pageBreakBefore w:val="0"/>
               <w:widowControl w:val="0"/>
               <w:numPr>
+                <w:ilvl w:val="0"/>
                 <w:numId w:val="0"/>
               </w:numPr>
               <w:kinsoku/>
@@ -4051,6 +4057,7 @@
               <w:pageBreakBefore w:val="0"/>
               <w:widowControl w:val="0"/>
               <w:numPr>
+                <w:ilvl w:val="0"/>
                 <w:numId w:val="0"/>
               </w:numPr>
               <w:kinsoku/>
@@ -4083,6 +4090,7 @@
               <w:pageBreakBefore w:val="0"/>
               <w:widowControl w:val="0"/>
               <w:numPr>
+                <w:ilvl w:val="0"/>
                 <w:numId w:val="0"/>
               </w:numPr>
               <w:kinsoku/>
@@ -4115,6 +4123,7 @@
               <w:pageBreakBefore w:val="0"/>
               <w:widowControl w:val="0"/>
               <w:numPr>
+                <w:ilvl w:val="0"/>
                 <w:numId w:val="0"/>
               </w:numPr>
               <w:kinsoku/>
@@ -4188,6 +4197,7 @@
               <w:pageBreakBefore w:val="0"/>
               <w:widowControl w:val="0"/>
               <w:numPr>
+                <w:ilvl w:val="0"/>
                 <w:numId w:val="0"/>
               </w:numPr>
               <w:kinsoku/>
@@ -4220,6 +4230,7 @@
               <w:pageBreakBefore w:val="0"/>
               <w:widowControl w:val="0"/>
               <w:numPr>
+                <w:ilvl w:val="0"/>
                 <w:numId w:val="0"/>
               </w:numPr>
               <w:kinsoku/>
@@ -4252,6 +4263,7 @@
               <w:pageBreakBefore w:val="0"/>
               <w:widowControl w:val="0"/>
               <w:numPr>
+                <w:ilvl w:val="0"/>
                 <w:numId w:val="0"/>
               </w:numPr>
               <w:kinsoku/>
@@ -4284,6 +4296,7 @@
               <w:pageBreakBefore w:val="0"/>
               <w:widowControl w:val="0"/>
               <w:numPr>
+                <w:ilvl w:val="0"/>
                 <w:numId w:val="0"/>
               </w:numPr>
               <w:kinsoku/>
@@ -4357,6 +4370,7 @@
               <w:pageBreakBefore w:val="0"/>
               <w:widowControl w:val="0"/>
               <w:numPr>
+                <w:ilvl w:val="0"/>
                 <w:numId w:val="0"/>
               </w:numPr>
               <w:kinsoku/>
@@ -4389,6 +4403,7 @@
               <w:pageBreakBefore w:val="0"/>
               <w:widowControl w:val="0"/>
               <w:numPr>
+                <w:ilvl w:val="0"/>
                 <w:numId w:val="0"/>
               </w:numPr>
               <w:kinsoku/>
@@ -4421,6 +4436,7 @@
               <w:pageBreakBefore w:val="0"/>
               <w:widowControl w:val="0"/>
               <w:numPr>
+                <w:ilvl w:val="0"/>
                 <w:numId w:val="0"/>
               </w:numPr>
               <w:kinsoku/>
@@ -4707,6 +4723,7 @@
     <w:p>
       <w:pPr>
         <w:numPr>
+          <w:ilvl w:val="0"/>
           <w:numId w:val="0"/>
         </w:numPr>
         <w:spacing w:after="62" w:line="400" w:lineRule="exact"/>
@@ -5144,7 +5161,7 @@
               <w:bottom w:val="single" w:color="auto" w:sz="4" w:space="0"/>
               <w:right w:val="single" w:color="auto" w:sz="4" w:space="0"/>
             </w:tcBorders>
-            <w:shd w:val="clear"/>
+            <w:shd w:val="clear" w:color="auto" w:fill="auto"/>
             <w:vAlign w:val="top"/>
           </w:tcPr>
           <w:p>
@@ -5175,7 +5192,7 @@
               <w:bottom w:val="single" w:color="auto" w:sz="4" w:space="0"/>
               <w:right w:val="single" w:color="auto" w:sz="4" w:space="0"/>
             </w:tcBorders>
-            <w:shd w:val="clear"/>
+            <w:shd w:val="clear" w:color="auto" w:fill="auto"/>
             <w:vAlign w:val="top"/>
           </w:tcPr>
           <w:p>
@@ -5210,7 +5227,7 @@
               <w:bottom w:val="single" w:color="auto" w:sz="4" w:space="0"/>
               <w:right w:val="single" w:color="auto" w:sz="4" w:space="0"/>
             </w:tcBorders>
-            <w:shd w:val="clear"/>
+            <w:shd w:val="clear" w:color="auto" w:fill="auto"/>
             <w:vAlign w:val="top"/>
           </w:tcPr>
           <w:p>
@@ -5291,7 +5308,7 @@
               <w:bottom w:val="single" w:color="auto" w:sz="4" w:space="0"/>
               <w:right w:val="single" w:color="auto" w:sz="4" w:space="0"/>
             </w:tcBorders>
-            <w:shd w:val="clear"/>
+            <w:shd w:val="clear" w:color="auto" w:fill="auto"/>
             <w:vAlign w:val="top"/>
           </w:tcPr>
           <w:p>
@@ -5480,7 +5497,7 @@
               <w:bottom w:val="single" w:color="auto" w:sz="4" w:space="0"/>
               <w:right w:val="single" w:color="auto" w:sz="4" w:space="0"/>
             </w:tcBorders>
-            <w:shd w:val="clear"/>
+            <w:shd w:val="clear" w:color="auto" w:fill="auto"/>
             <w:vAlign w:val="top"/>
           </w:tcPr>
           <w:p>
@@ -5523,7 +5540,7 @@
               <w:bottom w:val="single" w:color="auto" w:sz="4" w:space="0"/>
               <w:right w:val="single" w:color="auto" w:sz="4" w:space="0"/>
             </w:tcBorders>
-            <w:shd w:val="clear"/>
+            <w:shd w:val="clear" w:color="auto" w:fill="auto"/>
             <w:vAlign w:val="top"/>
           </w:tcPr>
           <w:p>
@@ -5555,7 +5572,7 @@
               <w:bottom w:val="single" w:color="auto" w:sz="4" w:space="0"/>
               <w:right w:val="single" w:color="auto" w:sz="4" w:space="0"/>
             </w:tcBorders>
-            <w:shd w:val="clear"/>
+            <w:shd w:val="clear" w:color="auto" w:fill="auto"/>
             <w:vAlign w:val="top"/>
           </w:tcPr>
           <w:p>
@@ -5606,7 +5623,7 @@
               <w:bottom w:val="single" w:color="auto" w:sz="4" w:space="0"/>
               <w:right w:val="single" w:color="auto" w:sz="4" w:space="0"/>
             </w:tcBorders>
-            <w:shd w:val="clear"/>
+            <w:shd w:val="clear" w:color="auto" w:fill="auto"/>
             <w:vAlign w:val="top"/>
           </w:tcPr>
           <w:p>
@@ -6338,6 +6355,60 @@
                 <w:szCs w:val="20"/>
               </w:rPr>
             </w:pPr>
+          </w:p>
+          <w:p>
+            <w:pPr>
+              <w:tabs>
+                <w:tab w:val="left" w:pos="8250"/>
+              </w:tabs>
+              <w:ind w:right="800" w:firstLine="6100" w:firstLineChars="3050"/>
+              <w:rPr>
+                <w:rFonts w:hint="eastAsia"/>
+                <w:sz w:val="20"/>
+                <w:szCs w:val="20"/>
+              </w:rPr>
+            </w:pPr>
+          </w:p>
+          <w:p>
+            <w:pPr>
+              <w:tabs>
+                <w:tab w:val="left" w:pos="8250"/>
+              </w:tabs>
+              <w:ind w:right="800" w:firstLine="6100" w:firstLineChars="3050"/>
+              <w:rPr>
+                <w:rFonts w:hint="eastAsia"/>
+                <w:sz w:val="20"/>
+                <w:szCs w:val="20"/>
+              </w:rPr>
+            </w:pPr>
+            <w:bookmarkStart w:id="0" w:name="_GoBack"/>
+            <w:bookmarkEnd w:id="0"/>
+          </w:p>
+          <w:p>
+            <w:pPr>
+              <w:tabs>
+                <w:tab w:val="left" w:pos="8250"/>
+              </w:tabs>
+              <w:ind w:right="800" w:firstLine="6100" w:firstLineChars="3050"/>
+              <w:rPr>
+                <w:rFonts w:hint="eastAsia"/>
+                <w:sz w:val="20"/>
+                <w:szCs w:val="20"/>
+              </w:rPr>
+            </w:pPr>
+          </w:p>
+          <w:p>
+            <w:pPr>
+              <w:tabs>
+                <w:tab w:val="left" w:pos="8250"/>
+              </w:tabs>
+              <w:ind w:right="800" w:firstLine="6100" w:firstLineChars="3050"/>
+              <w:rPr>
+                <w:rFonts w:hint="eastAsia"/>
+                <w:sz w:val="20"/>
+                <w:szCs w:val="20"/>
+              </w:rPr>
+            </w:pPr>
             <w:r>
               <w:rPr>
                 <w:rFonts w:hint="eastAsia"/>
@@ -6459,6 +6530,66 @@
             <w:pPr>
               <w:wordWrap w:val="0"/>
               <w:ind w:firstLine="4900" w:firstLineChars="2450"/>
+              <w:rPr>
+                <w:rFonts w:hint="eastAsia"/>
+                <w:sz w:val="20"/>
+                <w:szCs w:val="20"/>
+              </w:rPr>
+            </w:pPr>
+          </w:p>
+          <w:p>
+            <w:pPr>
+              <w:wordWrap w:val="0"/>
+              <w:rPr>
+                <w:rFonts w:hint="eastAsia"/>
+                <w:sz w:val="20"/>
+                <w:szCs w:val="20"/>
+              </w:rPr>
+            </w:pPr>
+          </w:p>
+          <w:p>
+            <w:pPr>
+              <w:wordWrap w:val="0"/>
+              <w:rPr>
+                <w:rFonts w:hint="eastAsia"/>
+                <w:sz w:val="20"/>
+                <w:szCs w:val="20"/>
+              </w:rPr>
+            </w:pPr>
+          </w:p>
+          <w:p>
+            <w:pPr>
+              <w:wordWrap w:val="0"/>
+              <w:rPr>
+                <w:rFonts w:hint="eastAsia"/>
+                <w:sz w:val="20"/>
+                <w:szCs w:val="20"/>
+              </w:rPr>
+            </w:pPr>
+          </w:p>
+          <w:p>
+            <w:pPr>
+              <w:wordWrap w:val="0"/>
+              <w:rPr>
+                <w:rFonts w:hint="eastAsia"/>
+                <w:sz w:val="20"/>
+                <w:szCs w:val="20"/>
+              </w:rPr>
+            </w:pPr>
+          </w:p>
+          <w:p>
+            <w:pPr>
+              <w:wordWrap w:val="0"/>
+              <w:rPr>
+                <w:rFonts w:hint="eastAsia"/>
+                <w:sz w:val="20"/>
+                <w:szCs w:val="20"/>
+              </w:rPr>
+            </w:pPr>
+          </w:p>
+          <w:p>
+            <w:pPr>
+              <w:wordWrap w:val="0"/>
               <w:rPr>
                 <w:rFonts w:hint="eastAsia"/>
                 <w:sz w:val="20"/>

</xml_diff>

<commit_message>
✨ feat: update finish report document, update the date
</commit_message>
<xml_diff>
--- a/finish/项目结题报告.docx
+++ b/finish/项目结题报告.docx
@@ -582,6 +582,8 @@
               </w:rPr>
               <w:t>13087286239</w:t>
             </w:r>
+            <w:bookmarkStart w:id="0" w:name="_GoBack"/>
+            <w:bookmarkEnd w:id="0"/>
           </w:p>
         </w:tc>
       </w:tr>
@@ -674,7 +676,7 @@
                 <w:szCs w:val="28"/>
                 <w:lang w:val="en-US" w:eastAsia="zh-CN"/>
               </w:rPr>
-              <w:t>9</w:t>
+              <w:t>6</w:t>
             </w:r>
             <w:r>
               <w:rPr>
@@ -715,7 +717,7 @@
                 <w:szCs w:val="28"/>
                 <w:lang w:val="en-US" w:eastAsia="zh-CN"/>
               </w:rPr>
-              <w:t>9</w:t>
+              <w:t>6</w:t>
             </w:r>
             <w:r>
               <w:rPr>
@@ -5740,8 +5742,6 @@
               </w:rPr>
               <w:t>4</w:t>
             </w:r>
-            <w:bookmarkStart w:id="0" w:name="_GoBack"/>
-            <w:bookmarkEnd w:id="0"/>
             <w:r>
               <w:rPr>
                 <w:rFonts w:hint="eastAsia"/>

</xml_diff>